<commit_message>
Diagrama de sequência atualizado assim como a apresentação
</commit_message>
<xml_diff>
--- a/Documentos/Documentos do Projeto/Proposta comercial/Proposta comercial - LES.docx
+++ b/Documentos/Documentos do Projeto/Proposta comercial/Proposta comercial - LES.docx
@@ -1,6 +1,6 @@
 
 <file path=word/document.xml><?xml version="1.0" encoding="utf-8"?>
-<w:document xmlns:wpc="http://schemas.microsoft.com/office/word/2010/wordprocessingCanvas" xmlns:cx="http://schemas.microsoft.com/office/drawing/2014/chartex" xmlns:cx1="http://schemas.microsoft.com/office/drawing/2015/9/8/chartex" xmlns:cx2="http://schemas.microsoft.com/office/drawing/2015/10/21/chartex" xmlns:cx3="http://schemas.microsoft.com/office/drawing/2016/5/9/chartex" xmlns:cx4="http://schemas.microsoft.com/office/drawing/2016/5/10/chartex" xmlns:cx5="http://schemas.microsoft.com/office/drawing/2016/5/11/chartex" xmlns:cx6="http://schemas.microsoft.com/office/drawing/2016/5/12/chartex" xmlns:cx7="http://schemas.microsoft.com/office/drawing/2016/5/13/chartex" xmlns:cx8="http://schemas.microsoft.com/office/drawing/2016/5/14/chartex" xmlns:mc="http://schemas.openxmlformats.org/markup-compatibility/2006" xmlns:aink="http://schemas.microsoft.com/office/drawing/2016/ink" xmlns:am3d="http://schemas.microsoft.com/office/drawing/2017/model3d" xmlns:o="urn:schemas-microsoft-com:office:office" xmlns:r="http://schemas.openxmlformats.org/officeDocument/2006/relationships" xmlns:m="http://schemas.openxmlformats.org/officeDocument/2006/math" xmlns:v="urn:schemas-microsoft-com:vml" xmlns:wp14="http://schemas.microsoft.com/office/word/2010/wordprocessingDrawing" xmlns:wp="http://schemas.openxmlformats.org/drawingml/2006/wordprocessingDrawing" xmlns:w10="urn:schemas-microsoft-com:office:word" xmlns:w="http://schemas.openxmlformats.org/wordprocessingml/2006/main" xmlns:w14="http://schemas.microsoft.com/office/word/2010/wordml" xmlns:w15="http://schemas.microsoft.com/office/word/2012/wordml" xmlns:w16cex="http://schemas.microsoft.com/office/word/2018/wordml/cex" xmlns:w16cid="http://schemas.microsoft.com/office/word/2016/wordml/cid" xmlns:w16="http://schemas.microsoft.com/office/word/2018/wordml" xmlns:w16se="http://schemas.microsoft.com/office/word/2015/wordml/symex" xmlns:wpg="http://schemas.microsoft.com/office/word/2010/wordprocessingGroup" xmlns:wpi="http://schemas.microsoft.com/office/word/2010/wordprocessingInk" xmlns:wne="http://schemas.microsoft.com/office/word/2006/wordml" xmlns:wps="http://schemas.microsoft.com/office/word/2010/wordprocessingShape" mc:Ignorable="w14 w15 w16se w16cid w16 w16cex wp14">
+<w:document xmlns:wpc="http://schemas.microsoft.com/office/word/2010/wordprocessingCanvas" xmlns:cx="http://schemas.microsoft.com/office/drawing/2014/chartex" xmlns:cx1="http://schemas.microsoft.com/office/drawing/2015/9/8/chartex" xmlns:cx2="http://schemas.microsoft.com/office/drawing/2015/10/21/chartex" xmlns:cx3="http://schemas.microsoft.com/office/drawing/2016/5/9/chartex" xmlns:cx4="http://schemas.microsoft.com/office/drawing/2016/5/10/chartex" xmlns:cx5="http://schemas.microsoft.com/office/drawing/2016/5/11/chartex" xmlns:cx6="http://schemas.microsoft.com/office/drawing/2016/5/12/chartex" xmlns:cx7="http://schemas.microsoft.com/office/drawing/2016/5/13/chartex" xmlns:cx8="http://schemas.microsoft.com/office/drawing/2016/5/14/chartex" xmlns:mc="http://schemas.openxmlformats.org/markup-compatibility/2006" xmlns:aink="http://schemas.microsoft.com/office/drawing/2016/ink" xmlns:am3d="http://schemas.microsoft.com/office/drawing/2017/model3d" xmlns:o="urn:schemas-microsoft-com:office:office" xmlns:r="http://schemas.openxmlformats.org/officeDocument/2006/relationships" xmlns:m="http://schemas.openxmlformats.org/officeDocument/2006/math" xmlns:v="urn:schemas-microsoft-com:vml" xmlns:wp14="http://schemas.microsoft.com/office/word/2010/wordprocessingDrawing" xmlns:wp="http://schemas.openxmlformats.org/drawingml/2006/wordprocessingDrawing" xmlns:w10="urn:schemas-microsoft-com:office:word" xmlns:w="http://schemas.openxmlformats.org/wordprocessingml/2006/main" xmlns:w14="http://schemas.microsoft.com/office/word/2010/wordml" xmlns:w15="http://schemas.microsoft.com/office/word/2012/wordml" xmlns:w16cex="http://schemas.microsoft.com/office/word/2018/wordml/cex" xmlns:w16cid="http://schemas.microsoft.com/office/word/2016/wordml/cid" xmlns:w16="http://schemas.microsoft.com/office/word/2018/wordml" xmlns:w16sdtdh="http://schemas.microsoft.com/office/word/2020/wordml/sdtdatahash" xmlns:w16se="http://schemas.microsoft.com/office/word/2015/wordml/symex" xmlns:wpg="http://schemas.microsoft.com/office/word/2010/wordprocessingGroup" xmlns:wpi="http://schemas.microsoft.com/office/word/2010/wordprocessingInk" xmlns:wne="http://schemas.microsoft.com/office/word/2006/wordml" xmlns:wps="http://schemas.microsoft.com/office/word/2010/wordprocessingShape" mc:Ignorable="w14 w15 w16se w16cid w16 w16cex w16sdtdh wp14">
   <w:body>
     <w:p>
       <w:pPr>
@@ -1178,14 +1178,14 @@
           <w:rFonts w:ascii="Abadi Extra Light" w:eastAsia="Abadi Extra Light" w:hAnsi="Abadi Extra Light" w:cs="Abadi Extra Light"/>
           <w:color w:val="000000"/>
         </w:rPr>
-        <w:t xml:space="preserve">E-COMMERCE DE </w:t>
-      </w:r>
-      <w:r>
-        <w:rPr>
-          <w:rFonts w:ascii="Abadi Extra Light" w:eastAsia="Abadi Extra Light" w:hAnsi="Abadi Extra Light" w:cs="Abadi Extra Light"/>
-          <w:color w:val="000000"/>
-        </w:rPr>
-        <w:t>CARTA</w:t>
+        <w:t xml:space="preserve">E-COMMERCE </w:t>
+      </w:r>
+      <w:r>
+        <w:rPr>
+          <w:rFonts w:ascii="Abadi Extra Light" w:eastAsia="Abadi Extra Light" w:hAnsi="Abadi Extra Light" w:cs="Abadi Extra Light"/>
+          <w:color w:val="000000"/>
+        </w:rPr>
+        <w:t>NEWSTATION</w:t>
       </w:r>
       <w:r>
         <w:rPr>
@@ -1396,7 +1396,7 @@
               <w:rPr>
                 <w:rFonts w:ascii="Arial" w:eastAsia="Arial" w:hAnsi="Arial" w:cs="Arial"/>
               </w:rPr>
-              <w:t>Funcionários</w:t>
+              <w:t>Administrador</w:t>
             </w:r>
           </w:p>
         </w:tc>
@@ -1547,7 +1547,7 @@
               <w:rPr>
                 <w:rFonts w:ascii="Arial" w:eastAsia="Arial" w:hAnsi="Arial" w:cs="Arial"/>
               </w:rPr>
-              <w:t>Funcionários</w:t>
+              <w:t>Administrador</w:t>
             </w:r>
           </w:p>
         </w:tc>
@@ -1635,6 +1635,178 @@
                 <w:szCs w:val="21"/>
               </w:rPr>
               <w:t>.</w:t>
+            </w:r>
+          </w:p>
+        </w:tc>
+      </w:tr>
+      <w:tr>
+        <w:trPr>
+          <w:trHeight w:val="208"/>
+        </w:trPr>
+        <w:tc>
+          <w:tcPr>
+            <w:tcW w:w="2684" w:type="dxa"/>
+            <w:shd w:val="clear" w:color="auto" w:fill="FFFFFF"/>
+            <w:vAlign w:val="center"/>
+          </w:tcPr>
+          <w:p>
+            <w:pPr>
+              <w:jc w:val="center"/>
+              <w:rPr>
+                <w:rFonts w:ascii="Arial" w:eastAsia="Arial" w:hAnsi="Arial" w:cs="Arial"/>
+              </w:rPr>
+            </w:pPr>
+            <w:r>
+              <w:rPr>
+                <w:rFonts w:ascii="Arial" w:eastAsia="Arial" w:hAnsi="Arial" w:cs="Arial"/>
+              </w:rPr>
+              <w:t>Administrador</w:t>
+            </w:r>
+          </w:p>
+        </w:tc>
+        <w:tc>
+          <w:tcPr>
+            <w:tcW w:w="2683" w:type="dxa"/>
+            <w:shd w:val="clear" w:color="auto" w:fill="FFFFFF"/>
+            <w:vAlign w:val="center"/>
+          </w:tcPr>
+          <w:p>
+            <w:pPr>
+              <w:pStyle w:val="Ttulo3"/>
+              <w:shd w:val="clear" w:color="auto" w:fill="FFFFFF"/>
+              <w:spacing w:before="300" w:after="150"/>
+              <w:ind w:left="0" w:hanging="1716"/>
+              <w:jc w:val="center"/>
+              <w:outlineLvl w:val="2"/>
+              <w:rPr>
+                <w:rFonts w:ascii="Arial" w:eastAsia="Arial" w:hAnsi="Arial" w:cs="Arial"/>
+                <w:b w:val="0"/>
+                <w:color w:val="000000"/>
+                <w:sz w:val="22"/>
+                <w:szCs w:val="22"/>
+              </w:rPr>
+            </w:pPr>
+            <w:r>
+              <w:rPr>
+                <w:rFonts w:ascii="Arial" w:eastAsia="Arial" w:hAnsi="Arial" w:cs="Arial"/>
+                <w:b w:val="0"/>
+                <w:color w:val="000000"/>
+                <w:sz w:val="22"/>
+                <w:szCs w:val="22"/>
+              </w:rPr>
+              <w:t>Gerenciamento de Cupons</w:t>
+            </w:r>
+          </w:p>
+        </w:tc>
+        <w:tc>
+          <w:tcPr>
+            <w:tcW w:w="3752" w:type="dxa"/>
+            <w:shd w:val="clear" w:color="auto" w:fill="FFFFFF"/>
+            <w:vAlign w:val="center"/>
+          </w:tcPr>
+          <w:p>
+            <w:pPr>
+              <w:rPr>
+                <w:rFonts w:ascii="Arial" w:eastAsia="Arial" w:hAnsi="Arial" w:cs="Arial"/>
+                <w:color w:val="333333"/>
+                <w:sz w:val="21"/>
+                <w:szCs w:val="21"/>
+              </w:rPr>
+            </w:pPr>
+            <w:r>
+              <w:rPr>
+                <w:rFonts w:ascii="Arial" w:eastAsia="Arial" w:hAnsi="Arial" w:cs="Arial"/>
+                <w:color w:val="333333"/>
+                <w:sz w:val="21"/>
+                <w:szCs w:val="21"/>
+              </w:rPr>
+              <w:t>Gerencia o valor, tipo e disponibilidade dos cupons em sistema.</w:t>
+            </w:r>
+          </w:p>
+        </w:tc>
+      </w:tr>
+      <w:tr>
+        <w:trPr>
+          <w:trHeight w:val="208"/>
+        </w:trPr>
+        <w:tc>
+          <w:tcPr>
+            <w:tcW w:w="2684" w:type="dxa"/>
+            <w:shd w:val="clear" w:color="auto" w:fill="FFFFFF"/>
+            <w:vAlign w:val="center"/>
+          </w:tcPr>
+          <w:p>
+            <w:pPr>
+              <w:jc w:val="center"/>
+              <w:rPr>
+                <w:rFonts w:ascii="Arial" w:eastAsia="Arial" w:hAnsi="Arial" w:cs="Arial"/>
+              </w:rPr>
+            </w:pPr>
+            <w:r>
+              <w:rPr>
+                <w:rFonts w:ascii="Arial" w:eastAsia="Arial" w:hAnsi="Arial" w:cs="Arial"/>
+              </w:rPr>
+              <w:t>Administrador</w:t>
+            </w:r>
+          </w:p>
+        </w:tc>
+        <w:tc>
+          <w:tcPr>
+            <w:tcW w:w="2683" w:type="dxa"/>
+            <w:shd w:val="clear" w:color="auto" w:fill="FFFFFF"/>
+            <w:vAlign w:val="center"/>
+          </w:tcPr>
+          <w:p>
+            <w:pPr>
+              <w:pStyle w:val="Ttulo3"/>
+              <w:shd w:val="clear" w:color="auto" w:fill="FFFFFF"/>
+              <w:spacing w:before="300" w:after="150"/>
+              <w:ind w:left="0" w:hanging="1716"/>
+              <w:jc w:val="center"/>
+              <w:outlineLvl w:val="2"/>
+              <w:rPr>
+                <w:rFonts w:ascii="Arial" w:eastAsia="Arial" w:hAnsi="Arial" w:cs="Arial"/>
+                <w:b w:val="0"/>
+                <w:color w:val="000000"/>
+                <w:sz w:val="22"/>
+                <w:szCs w:val="22"/>
+              </w:rPr>
+            </w:pPr>
+            <w:r>
+              <w:rPr>
+                <w:rFonts w:ascii="Arial" w:eastAsia="Arial" w:hAnsi="Arial" w:cs="Arial"/>
+                <w:b w:val="0"/>
+                <w:color w:val="000000"/>
+                <w:sz w:val="22"/>
+                <w:szCs w:val="22"/>
+              </w:rPr>
+              <w:t>Gerenciamento de Trocas</w:t>
+            </w:r>
+          </w:p>
+        </w:tc>
+        <w:tc>
+          <w:tcPr>
+            <w:tcW w:w="3752" w:type="dxa"/>
+            <w:shd w:val="clear" w:color="auto" w:fill="FFFFFF"/>
+            <w:vAlign w:val="center"/>
+          </w:tcPr>
+          <w:p>
+            <w:pPr>
+              <w:rPr>
+                <w:rFonts w:ascii="Arial" w:eastAsia="Arial" w:hAnsi="Arial" w:cs="Arial"/>
+                <w:color w:val="333333"/>
+                <w:sz w:val="21"/>
+                <w:szCs w:val="21"/>
+              </w:rPr>
+            </w:pPr>
+            <w:r>
+              <w:rPr>
+                <w:rFonts w:ascii="Arial" w:eastAsia="Arial" w:hAnsi="Arial" w:cs="Arial"/>
+                <w:color w:val="333333"/>
+                <w:sz w:val="21"/>
+                <w:szCs w:val="21"/>
+              </w:rPr>
+              <w:t>Gerencia a aprovação dos pedidos de troca.</w:t>
             </w:r>
           </w:p>
         </w:tc>
@@ -1660,7 +1832,7 @@
               <w:rPr>
                 <w:rFonts w:ascii="Arial" w:eastAsia="Arial" w:hAnsi="Arial" w:cs="Arial"/>
               </w:rPr>
-              <w:t>Funcionários</w:t>
+              <w:t>Cliente</w:t>
             </w:r>
           </w:p>
         </w:tc>
@@ -1695,7 +1867,17 @@
                 <w:sz w:val="22"/>
                 <w:szCs w:val="22"/>
               </w:rPr>
-              <w:t>Gerenciamento de Clientes</w:t>
+              <w:t xml:space="preserve">Gerenciamento de </w:t>
+            </w:r>
+            <w:r>
+              <w:rPr>
+                <w:rFonts w:ascii="Arial" w:eastAsia="Arial" w:hAnsi="Arial" w:cs="Arial"/>
+                <w:b w:val="0"/>
+                <w:color w:val="000000"/>
+                <w:sz w:val="22"/>
+                <w:szCs w:val="22"/>
+              </w:rPr>
+              <w:t>Dados Cadastrais</w:t>
             </w:r>
           </w:p>
         </w:tc>
@@ -1727,7 +1909,25 @@
                 <w:sz w:val="21"/>
                 <w:szCs w:val="21"/>
               </w:rPr>
-              <w:t>Gerencia os dados cadastrais de cada cliente do sistema</w:t>
+              <w:t xml:space="preserve">Gerencia os dados cadastrais </w:t>
+            </w:r>
+            <w:r>
+              <w:rPr>
+                <w:rFonts w:ascii="Arial" w:eastAsia="Arial" w:hAnsi="Arial" w:cs="Arial"/>
+                <w:color w:val="333333"/>
+                <w:sz w:val="21"/>
+                <w:szCs w:val="21"/>
+              </w:rPr>
+              <w:t xml:space="preserve">em </w:t>
+            </w:r>
+            <w:r>
+              <w:rPr>
+                <w:rFonts w:ascii="Arial" w:eastAsia="Arial" w:hAnsi="Arial" w:cs="Arial"/>
+                <w:color w:val="333333"/>
+                <w:sz w:val="21"/>
+                <w:szCs w:val="21"/>
+              </w:rPr>
+              <w:t>sistema</w:t>
             </w:r>
             <w:r>
               <w:rPr>
@@ -1825,7 +2025,27 @@
                 <w:sz w:val="22"/>
                 <w:szCs w:val="22"/>
               </w:rPr>
-              <w:t xml:space="preserve"> e Troca</w:t>
+              <w:t xml:space="preserve"> e</w:t>
+            </w:r>
+            <w:r>
+              <w:rPr>
+                <w:rFonts w:ascii="Arial" w:eastAsia="Arial" w:hAnsi="Arial" w:cs="Arial"/>
+                <w:b w:val="0"/>
+                <w:color w:val="000000"/>
+                <w:sz w:val="22"/>
+                <w:szCs w:val="22"/>
+              </w:rPr>
+              <w:t xml:space="preserve"> Pedidos de</w:t>
+            </w:r>
+            <w:r>
+              <w:rPr>
+                <w:rFonts w:ascii="Arial" w:eastAsia="Arial" w:hAnsi="Arial" w:cs="Arial"/>
+                <w:b w:val="0"/>
+                <w:color w:val="000000"/>
+                <w:sz w:val="22"/>
+                <w:szCs w:val="22"/>
+              </w:rPr>
+              <w:t xml:space="preserve"> Troca</w:t>
             </w:r>
           </w:p>
         </w:tc>
@@ -1859,7 +2079,25 @@
                 <w:sz w:val="21"/>
                 <w:szCs w:val="21"/>
               </w:rPr>
-              <w:t>, e trocas.</w:t>
+              <w:t xml:space="preserve">, e </w:t>
+            </w:r>
+            <w:r>
+              <w:rPr>
+                <w:rFonts w:ascii="Arial" w:eastAsia="Arial" w:hAnsi="Arial" w:cs="Arial"/>
+                <w:color w:val="333333"/>
+                <w:sz w:val="21"/>
+                <w:szCs w:val="21"/>
+              </w:rPr>
+              <w:t xml:space="preserve">pedidos de </w:t>
+            </w:r>
+            <w:r>
+              <w:rPr>
+                <w:rFonts w:ascii="Arial" w:eastAsia="Arial" w:hAnsi="Arial" w:cs="Arial"/>
+                <w:color w:val="333333"/>
+                <w:sz w:val="21"/>
+                <w:szCs w:val="21"/>
+              </w:rPr>
+              <w:t>trocas.</w:t>
             </w:r>
           </w:p>
         </w:tc>
@@ -2078,6 +2316,56 @@
         <w:jc w:val="both"/>
         <w:rPr>
           <w:rFonts w:ascii="Abadi Extra Light" w:eastAsia="Abadi Extra Light" w:hAnsi="Abadi Extra Light" w:cs="Abadi Extra Light"/>
+        </w:rPr>
+      </w:pPr>
+    </w:p>
+    <w:p>
+      <w:pPr>
+        <w:spacing w:after="0"/>
+        <w:ind w:left="284" w:firstLine="284"/>
+        <w:jc w:val="both"/>
+        <w:rPr>
+          <w:rFonts w:ascii="Abadi Extra Light" w:eastAsia="Abadi Extra Light" w:hAnsi="Abadi Extra Light" w:cs="Abadi Extra Light"/>
+        </w:rPr>
+      </w:pPr>
+    </w:p>
+    <w:p>
+      <w:pPr>
+        <w:spacing w:after="0"/>
+        <w:ind w:left="284" w:firstLine="284"/>
+        <w:jc w:val="both"/>
+        <w:rPr>
+          <w:rFonts w:ascii="Abadi Extra Light" w:eastAsia="Abadi Extra Light" w:hAnsi="Abadi Extra Light" w:cs="Abadi Extra Light"/>
+        </w:rPr>
+      </w:pPr>
+    </w:p>
+    <w:p>
+      <w:pPr>
+        <w:spacing w:after="0"/>
+        <w:ind w:left="284" w:firstLine="284"/>
+        <w:jc w:val="both"/>
+        <w:rPr>
+          <w:rFonts w:ascii="Abadi Extra Light" w:eastAsia="Abadi Extra Light" w:hAnsi="Abadi Extra Light" w:cs="Abadi Extra Light"/>
+        </w:rPr>
+      </w:pPr>
+    </w:p>
+    <w:p>
+      <w:pPr>
+        <w:spacing w:after="0"/>
+        <w:ind w:left="284" w:firstLine="284"/>
+        <w:jc w:val="both"/>
+        <w:rPr>
+          <w:rFonts w:ascii="Abadi Extra Light" w:eastAsia="Abadi Extra Light" w:hAnsi="Abadi Extra Light" w:cs="Abadi Extra Light"/>
+        </w:rPr>
+      </w:pPr>
+    </w:p>
+    <w:p>
+      <w:pPr>
+        <w:spacing w:after="0"/>
+        <w:ind w:left="284" w:firstLine="284"/>
+        <w:jc w:val="both"/>
+        <w:rPr>
+          <w:rFonts w:ascii="Abadi Extra Light" w:eastAsia="Abadi Extra Light" w:hAnsi="Abadi Extra Light" w:cs="Abadi Extra Light"/>
           <w:color w:val="000000"/>
         </w:rPr>
       </w:pPr>
@@ -2104,6 +2392,7 @@
           <w:sz w:val="32"/>
           <w:szCs w:val="32"/>
         </w:rPr>
+        <w:lastRenderedPageBreak/>
         <w:t xml:space="preserve">PREÇO  </w:t>
       </w:r>
     </w:p>
@@ -2440,25 +2729,13 @@
               <w:rPr>
                 <w:rFonts w:ascii="Caecilia LT Std Light" w:eastAsia="Caecilia LT Std Light" w:hAnsi="Caecilia LT Std Light" w:cs="Caecilia LT Std Light"/>
               </w:rPr>
-              <w:t xml:space="preserve">R$ </w:t>
+              <w:t>R$</w:t>
             </w:r>
             <w:r>
               <w:rPr>
                 <w:rFonts w:ascii="Caecilia LT Std Light" w:eastAsia="Caecilia LT Std Light" w:hAnsi="Caecilia LT Std Light" w:cs="Caecilia LT Std Light"/>
               </w:rPr>
-              <w:t>50</w:t>
-            </w:r>
-            <w:r>
-              <w:rPr>
-                <w:rFonts w:ascii="Caecilia LT Std Light" w:eastAsia="Caecilia LT Std Light" w:hAnsi="Caecilia LT Std Light" w:cs="Caecilia LT Std Light"/>
-              </w:rPr>
-              <w:t>.</w:t>
-            </w:r>
-            <w:r>
-              <w:rPr>
-                <w:rFonts w:ascii="Caecilia LT Std Light" w:eastAsia="Caecilia LT Std Light" w:hAnsi="Caecilia LT Std Light" w:cs="Caecilia LT Std Light"/>
-              </w:rPr>
-              <w:t>400,00</w:t>
+              <w:t xml:space="preserve"> 50.400,00</w:t>
             </w:r>
           </w:p>
         </w:tc>
@@ -2521,7 +2798,6 @@
           <w:rFonts w:ascii="Abadi Extra Light" w:eastAsia="Abadi Extra Light" w:hAnsi="Abadi Extra Light" w:cs="Abadi Extra Light"/>
           <w:color w:val="000000"/>
         </w:rPr>
-        <w:lastRenderedPageBreak/>
         <w:t xml:space="preserve">O pagamento será dividido em </w:t>
       </w:r>
       <w:r>
@@ -2703,7 +2979,7 @@
               <w:rPr>
                 <w:rFonts w:ascii="Abadi Extra Light" w:eastAsia="Abadi Extra Light" w:hAnsi="Abadi Extra Light" w:cs="Abadi Extra Light"/>
               </w:rPr>
-              <w:t>1º Parcela</w:t>
+              <w:t>1ª Parcela</w:t>
             </w:r>
           </w:p>
         </w:tc>
@@ -2892,7 +3168,7 @@
               <w:rPr>
                 <w:rFonts w:ascii="Abadi Extra Light" w:eastAsia="Abadi Extra Light" w:hAnsi="Abadi Extra Light" w:cs="Abadi Extra Light"/>
               </w:rPr>
-              <w:t>2º Parcela</w:t>
+              <w:t>2ª Parcela</w:t>
             </w:r>
           </w:p>
         </w:tc>
@@ -3045,7 +3321,7 @@
               <w:rPr>
                 <w:rFonts w:ascii="Abadi Extra Light" w:eastAsia="Abadi Extra Light" w:hAnsi="Abadi Extra Light" w:cs="Abadi Extra Light"/>
               </w:rPr>
-              <w:t>3º Parcela</w:t>
+              <w:t>3ª Parcela</w:t>
             </w:r>
           </w:p>
         </w:tc>
@@ -3210,13 +3486,7 @@
               <w:rPr>
                 <w:rFonts w:ascii="Abadi Extra Light" w:eastAsia="Abadi Extra Light" w:hAnsi="Abadi Extra Light" w:cs="Abadi Extra Light"/>
               </w:rPr>
-              <w:t>4</w:t>
-            </w:r>
-            <w:r>
-              <w:rPr>
-                <w:rFonts w:ascii="Abadi Extra Light" w:eastAsia="Abadi Extra Light" w:hAnsi="Abadi Extra Light" w:cs="Abadi Extra Light"/>
-              </w:rPr>
-              <w:t>º Parcela</w:t>
+              <w:t>4ª Parcela</w:t>
             </w:r>
           </w:p>
         </w:tc>
@@ -3816,14 +4086,7 @@
                 <w:rFonts w:ascii="Caecilia LT Std Light" w:eastAsia="Caecilia LT Std Light" w:hAnsi="Caecilia LT Std Light" w:cs="Caecilia LT Std Light"/>
                 <w:color w:val="000000"/>
               </w:rPr>
-              <w:t xml:space="preserve">Gerenciamento de </w:t>
-            </w:r>
-            <w:r>
-              <w:rPr>
-                <w:rFonts w:ascii="Caecilia LT Std Light" w:eastAsia="Caecilia LT Std Light" w:hAnsi="Caecilia LT Std Light" w:cs="Caecilia LT Std Light"/>
-                <w:color w:val="000000"/>
-              </w:rPr>
-              <w:t>Carta</w:t>
+              <w:t>Gerenciamento de Carta</w:t>
             </w:r>
           </w:p>
         </w:tc>
@@ -4171,7 +4434,31 @@
         <w:rPr>
           <w:rFonts w:ascii="Abadi Extra Light" w:eastAsia="Abadi Extra Light" w:hAnsi="Abadi Extra Light" w:cs="Abadi Extra Light"/>
         </w:rPr>
-        <w:t>O cliente RODRIGO ROCHA SILVA também deverá dar feedbacks das entregas ainda a serem marcadas e as estragas já marcadas para polimento do E-Commerce.</w:t>
+        <w:t>O cliente RODRIGO ROCHA SILVA também deverá dar feedbacks das entregas ainda a serem marcadas e as e</w:t>
+      </w:r>
+      <w:r>
+        <w:rPr>
+          <w:rFonts w:ascii="Abadi Extra Light" w:eastAsia="Abadi Extra Light" w:hAnsi="Abadi Extra Light" w:cs="Abadi Extra Light"/>
+        </w:rPr>
+        <w:t>n</w:t>
+      </w:r>
+      <w:r>
+        <w:rPr>
+          <w:rFonts w:ascii="Abadi Extra Light" w:eastAsia="Abadi Extra Light" w:hAnsi="Abadi Extra Light" w:cs="Abadi Extra Light"/>
+        </w:rPr>
+        <w:t>tr</w:t>
+      </w:r>
+      <w:r>
+        <w:rPr>
+          <w:rFonts w:ascii="Abadi Extra Light" w:eastAsia="Abadi Extra Light" w:hAnsi="Abadi Extra Light" w:cs="Abadi Extra Light"/>
+        </w:rPr>
+        <w:t>e</w:t>
+      </w:r>
+      <w:r>
+        <w:rPr>
+          <w:rFonts w:ascii="Abadi Extra Light" w:eastAsia="Abadi Extra Light" w:hAnsi="Abadi Extra Light" w:cs="Abadi Extra Light"/>
+        </w:rPr>
+        <w:t>gas já marcadas para polimento do E-Commerce.</w:t>
       </w:r>
     </w:p>
     <w:p>
@@ -4248,6 +4535,7 @@
           <w:rFonts w:ascii="Abadi Extra Light" w:eastAsia="Abadi Extra Light" w:hAnsi="Abadi Extra Light" w:cs="Abadi Extra Light"/>
           <w:color w:val="000000"/>
         </w:rPr>
+        <w:lastRenderedPageBreak/>
         <w:t>É vedada a cópia ou divulgação de seu conteúdo, no todo ou em parte, por qualquer processo ou meio, sem a expressa autorização da FATEC MOGI DAS CRUZES, bem como o uso para quaisquer outros fins.</w:t>
       </w:r>
     </w:p>
@@ -4415,7 +4703,7 @@
 </file>
 
 <file path=word/endnotes.xml><?xml version="1.0" encoding="utf-8"?>
-<w:endnotes xmlns:wpc="http://schemas.microsoft.com/office/word/2010/wordprocessingCanvas" xmlns:cx="http://schemas.microsoft.com/office/drawing/2014/chartex" xmlns:cx1="http://schemas.microsoft.com/office/drawing/2015/9/8/chartex" xmlns:cx2="http://schemas.microsoft.com/office/drawing/2015/10/21/chartex" xmlns:cx3="http://schemas.microsoft.com/office/drawing/2016/5/9/chartex" xmlns:cx4="http://schemas.microsoft.com/office/drawing/2016/5/10/chartex" xmlns:cx5="http://schemas.microsoft.com/office/drawing/2016/5/11/chartex" xmlns:cx6="http://schemas.microsoft.com/office/drawing/2016/5/12/chartex" xmlns:cx7="http://schemas.microsoft.com/office/drawing/2016/5/13/chartex" xmlns:cx8="http://schemas.microsoft.com/office/drawing/2016/5/14/chartex" xmlns:mc="http://schemas.openxmlformats.org/markup-compatibility/2006" xmlns:aink="http://schemas.microsoft.com/office/drawing/2016/ink" xmlns:am3d="http://schemas.microsoft.com/office/drawing/2017/model3d" xmlns:o="urn:schemas-microsoft-com:office:office" xmlns:r="http://schemas.openxmlformats.org/officeDocument/2006/relationships" xmlns:m="http://schemas.openxmlformats.org/officeDocument/2006/math" xmlns:v="urn:schemas-microsoft-com:vml" xmlns:wp14="http://schemas.microsoft.com/office/word/2010/wordprocessingDrawing" xmlns:wp="http://schemas.openxmlformats.org/drawingml/2006/wordprocessingDrawing" xmlns:w10="urn:schemas-microsoft-com:office:word" xmlns:w="http://schemas.openxmlformats.org/wordprocessingml/2006/main" xmlns:w14="http://schemas.microsoft.com/office/word/2010/wordml" xmlns:w15="http://schemas.microsoft.com/office/word/2012/wordml" xmlns:w16cex="http://schemas.microsoft.com/office/word/2018/wordml/cex" xmlns:w16cid="http://schemas.microsoft.com/office/word/2016/wordml/cid" xmlns:w16="http://schemas.microsoft.com/office/word/2018/wordml" xmlns:w16se="http://schemas.microsoft.com/office/word/2015/wordml/symex" xmlns:wpg="http://schemas.microsoft.com/office/word/2010/wordprocessingGroup" xmlns:wpi="http://schemas.microsoft.com/office/word/2010/wordprocessingInk" xmlns:wne="http://schemas.microsoft.com/office/word/2006/wordml" xmlns:wps="http://schemas.microsoft.com/office/word/2010/wordprocessingShape" mc:Ignorable="w14 w15 w16se w16cid w16 w16cex wp14">
+<w:endnotes xmlns:wpc="http://schemas.microsoft.com/office/word/2010/wordprocessingCanvas" xmlns:cx="http://schemas.microsoft.com/office/drawing/2014/chartex" xmlns:cx1="http://schemas.microsoft.com/office/drawing/2015/9/8/chartex" xmlns:cx2="http://schemas.microsoft.com/office/drawing/2015/10/21/chartex" xmlns:cx3="http://schemas.microsoft.com/office/drawing/2016/5/9/chartex" xmlns:cx4="http://schemas.microsoft.com/office/drawing/2016/5/10/chartex" xmlns:cx5="http://schemas.microsoft.com/office/drawing/2016/5/11/chartex" xmlns:cx6="http://schemas.microsoft.com/office/drawing/2016/5/12/chartex" xmlns:cx7="http://schemas.microsoft.com/office/drawing/2016/5/13/chartex" xmlns:cx8="http://schemas.microsoft.com/office/drawing/2016/5/14/chartex" xmlns:mc="http://schemas.openxmlformats.org/markup-compatibility/2006" xmlns:aink="http://schemas.microsoft.com/office/drawing/2016/ink" xmlns:am3d="http://schemas.microsoft.com/office/drawing/2017/model3d" xmlns:o="urn:schemas-microsoft-com:office:office" xmlns:r="http://schemas.openxmlformats.org/officeDocument/2006/relationships" xmlns:m="http://schemas.openxmlformats.org/officeDocument/2006/math" xmlns:v="urn:schemas-microsoft-com:vml" xmlns:wp14="http://schemas.microsoft.com/office/word/2010/wordprocessingDrawing" xmlns:wp="http://schemas.openxmlformats.org/drawingml/2006/wordprocessingDrawing" xmlns:w10="urn:schemas-microsoft-com:office:word" xmlns:w="http://schemas.openxmlformats.org/wordprocessingml/2006/main" xmlns:w14="http://schemas.microsoft.com/office/word/2010/wordml" xmlns:w15="http://schemas.microsoft.com/office/word/2012/wordml" xmlns:w16cex="http://schemas.microsoft.com/office/word/2018/wordml/cex" xmlns:w16cid="http://schemas.microsoft.com/office/word/2016/wordml/cid" xmlns:w16="http://schemas.microsoft.com/office/word/2018/wordml" xmlns:w16sdtdh="http://schemas.microsoft.com/office/word/2020/wordml/sdtdatahash" xmlns:w16se="http://schemas.microsoft.com/office/word/2015/wordml/symex" xmlns:wpg="http://schemas.microsoft.com/office/word/2010/wordprocessingGroup" xmlns:wpi="http://schemas.microsoft.com/office/word/2010/wordprocessingInk" xmlns:wne="http://schemas.microsoft.com/office/word/2006/wordml" xmlns:wps="http://schemas.microsoft.com/office/word/2010/wordprocessingShape" mc:Ignorable="w14 w15 w16se w16cid w16 w16cex w16sdtdh wp14">
   <w:endnote w:type="separator" w:id="-1">
     <w:p>
       <w:pPr>
@@ -4440,7 +4728,7 @@
 </file>
 
 <file path=word/footnotes.xml><?xml version="1.0" encoding="utf-8"?>
-<w:footnotes xmlns:wpc="http://schemas.microsoft.com/office/word/2010/wordprocessingCanvas" xmlns:cx="http://schemas.microsoft.com/office/drawing/2014/chartex" xmlns:cx1="http://schemas.microsoft.com/office/drawing/2015/9/8/chartex" xmlns:cx2="http://schemas.microsoft.com/office/drawing/2015/10/21/chartex" xmlns:cx3="http://schemas.microsoft.com/office/drawing/2016/5/9/chartex" xmlns:cx4="http://schemas.microsoft.com/office/drawing/2016/5/10/chartex" xmlns:cx5="http://schemas.microsoft.com/office/drawing/2016/5/11/chartex" xmlns:cx6="http://schemas.microsoft.com/office/drawing/2016/5/12/chartex" xmlns:cx7="http://schemas.microsoft.com/office/drawing/2016/5/13/chartex" xmlns:cx8="http://schemas.microsoft.com/office/drawing/2016/5/14/chartex" xmlns:mc="http://schemas.openxmlformats.org/markup-compatibility/2006" xmlns:aink="http://schemas.microsoft.com/office/drawing/2016/ink" xmlns:am3d="http://schemas.microsoft.com/office/drawing/2017/model3d" xmlns:o="urn:schemas-microsoft-com:office:office" xmlns:r="http://schemas.openxmlformats.org/officeDocument/2006/relationships" xmlns:m="http://schemas.openxmlformats.org/officeDocument/2006/math" xmlns:v="urn:schemas-microsoft-com:vml" xmlns:wp14="http://schemas.microsoft.com/office/word/2010/wordprocessingDrawing" xmlns:wp="http://schemas.openxmlformats.org/drawingml/2006/wordprocessingDrawing" xmlns:w10="urn:schemas-microsoft-com:office:word" xmlns:w="http://schemas.openxmlformats.org/wordprocessingml/2006/main" xmlns:w14="http://schemas.microsoft.com/office/word/2010/wordml" xmlns:w15="http://schemas.microsoft.com/office/word/2012/wordml" xmlns:w16cex="http://schemas.microsoft.com/office/word/2018/wordml/cex" xmlns:w16cid="http://schemas.microsoft.com/office/word/2016/wordml/cid" xmlns:w16="http://schemas.microsoft.com/office/word/2018/wordml" xmlns:w16se="http://schemas.microsoft.com/office/word/2015/wordml/symex" xmlns:wpg="http://schemas.microsoft.com/office/word/2010/wordprocessingGroup" xmlns:wpi="http://schemas.microsoft.com/office/word/2010/wordprocessingInk" xmlns:wne="http://schemas.microsoft.com/office/word/2006/wordml" xmlns:wps="http://schemas.microsoft.com/office/word/2010/wordprocessingShape" mc:Ignorable="w14 w15 w16se w16cid w16 w16cex wp14">
+<w:footnotes xmlns:wpc="http://schemas.microsoft.com/office/word/2010/wordprocessingCanvas" xmlns:cx="http://schemas.microsoft.com/office/drawing/2014/chartex" xmlns:cx1="http://schemas.microsoft.com/office/drawing/2015/9/8/chartex" xmlns:cx2="http://schemas.microsoft.com/office/drawing/2015/10/21/chartex" xmlns:cx3="http://schemas.microsoft.com/office/drawing/2016/5/9/chartex" xmlns:cx4="http://schemas.microsoft.com/office/drawing/2016/5/10/chartex" xmlns:cx5="http://schemas.microsoft.com/office/drawing/2016/5/11/chartex" xmlns:cx6="http://schemas.microsoft.com/office/drawing/2016/5/12/chartex" xmlns:cx7="http://schemas.microsoft.com/office/drawing/2016/5/13/chartex" xmlns:cx8="http://schemas.microsoft.com/office/drawing/2016/5/14/chartex" xmlns:mc="http://schemas.openxmlformats.org/markup-compatibility/2006" xmlns:aink="http://schemas.microsoft.com/office/drawing/2016/ink" xmlns:am3d="http://schemas.microsoft.com/office/drawing/2017/model3d" xmlns:o="urn:schemas-microsoft-com:office:office" xmlns:r="http://schemas.openxmlformats.org/officeDocument/2006/relationships" xmlns:m="http://schemas.openxmlformats.org/officeDocument/2006/math" xmlns:v="urn:schemas-microsoft-com:vml" xmlns:wp14="http://schemas.microsoft.com/office/word/2010/wordprocessingDrawing" xmlns:wp="http://schemas.openxmlformats.org/drawingml/2006/wordprocessingDrawing" xmlns:w10="urn:schemas-microsoft-com:office:word" xmlns:w="http://schemas.openxmlformats.org/wordprocessingml/2006/main" xmlns:w14="http://schemas.microsoft.com/office/word/2010/wordml" xmlns:w15="http://schemas.microsoft.com/office/word/2012/wordml" xmlns:w16cex="http://schemas.microsoft.com/office/word/2018/wordml/cex" xmlns:w16cid="http://schemas.microsoft.com/office/word/2016/wordml/cid" xmlns:w16="http://schemas.microsoft.com/office/word/2018/wordml" xmlns:w16sdtdh="http://schemas.microsoft.com/office/word/2020/wordml/sdtdatahash" xmlns:w16se="http://schemas.microsoft.com/office/word/2015/wordml/symex" xmlns:wpg="http://schemas.microsoft.com/office/word/2010/wordprocessingGroup" xmlns:wpi="http://schemas.microsoft.com/office/word/2010/wordprocessingInk" xmlns:wne="http://schemas.microsoft.com/office/word/2006/wordml" xmlns:wps="http://schemas.microsoft.com/office/word/2010/wordprocessingShape" mc:Ignorable="w14 w15 w16se w16cid w16 w16cex w16sdtdh wp14">
   <w:footnote w:type="separator" w:id="-1">
     <w:p>
       <w:pPr>
@@ -4465,7 +4753,7 @@
 </file>
 
 <file path=word/header1.xml><?xml version="1.0" encoding="utf-8"?>
-<w:hdr xmlns:wpc="http://schemas.microsoft.com/office/word/2010/wordprocessingCanvas" xmlns:cx="http://schemas.microsoft.com/office/drawing/2014/chartex" xmlns:cx1="http://schemas.microsoft.com/office/drawing/2015/9/8/chartex" xmlns:cx2="http://schemas.microsoft.com/office/drawing/2015/10/21/chartex" xmlns:cx3="http://schemas.microsoft.com/office/drawing/2016/5/9/chartex" xmlns:cx4="http://schemas.microsoft.com/office/drawing/2016/5/10/chartex" xmlns:cx5="http://schemas.microsoft.com/office/drawing/2016/5/11/chartex" xmlns:cx6="http://schemas.microsoft.com/office/drawing/2016/5/12/chartex" xmlns:cx7="http://schemas.microsoft.com/office/drawing/2016/5/13/chartex" xmlns:cx8="http://schemas.microsoft.com/office/drawing/2016/5/14/chartex" xmlns:mc="http://schemas.openxmlformats.org/markup-compatibility/2006" xmlns:aink="http://schemas.microsoft.com/office/drawing/2016/ink" xmlns:am3d="http://schemas.microsoft.com/office/drawing/2017/model3d" xmlns:o="urn:schemas-microsoft-com:office:office" xmlns:r="http://schemas.openxmlformats.org/officeDocument/2006/relationships" xmlns:m="http://schemas.openxmlformats.org/officeDocument/2006/math" xmlns:v="urn:schemas-microsoft-com:vml" xmlns:wp14="http://schemas.microsoft.com/office/word/2010/wordprocessingDrawing" xmlns:wp="http://schemas.openxmlformats.org/drawingml/2006/wordprocessingDrawing" xmlns:w10="urn:schemas-microsoft-com:office:word" xmlns:w="http://schemas.openxmlformats.org/wordprocessingml/2006/main" xmlns:w14="http://schemas.microsoft.com/office/word/2010/wordml" xmlns:w15="http://schemas.microsoft.com/office/word/2012/wordml" xmlns:w16cex="http://schemas.microsoft.com/office/word/2018/wordml/cex" xmlns:w16cid="http://schemas.microsoft.com/office/word/2016/wordml/cid" xmlns:w16="http://schemas.microsoft.com/office/word/2018/wordml" xmlns:w16se="http://schemas.microsoft.com/office/word/2015/wordml/symex" xmlns:wpg="http://schemas.microsoft.com/office/word/2010/wordprocessingGroup" xmlns:wpi="http://schemas.microsoft.com/office/word/2010/wordprocessingInk" xmlns:wne="http://schemas.microsoft.com/office/word/2006/wordml" xmlns:wps="http://schemas.microsoft.com/office/word/2010/wordprocessingShape" mc:Ignorable="w14 w15 w16se w16cid w16 w16cex wp14">
+<w:hdr xmlns:wpc="http://schemas.microsoft.com/office/word/2010/wordprocessingCanvas" xmlns:cx="http://schemas.microsoft.com/office/drawing/2014/chartex" xmlns:cx1="http://schemas.microsoft.com/office/drawing/2015/9/8/chartex" xmlns:cx2="http://schemas.microsoft.com/office/drawing/2015/10/21/chartex" xmlns:cx3="http://schemas.microsoft.com/office/drawing/2016/5/9/chartex" xmlns:cx4="http://schemas.microsoft.com/office/drawing/2016/5/10/chartex" xmlns:cx5="http://schemas.microsoft.com/office/drawing/2016/5/11/chartex" xmlns:cx6="http://schemas.microsoft.com/office/drawing/2016/5/12/chartex" xmlns:cx7="http://schemas.microsoft.com/office/drawing/2016/5/13/chartex" xmlns:cx8="http://schemas.microsoft.com/office/drawing/2016/5/14/chartex" xmlns:mc="http://schemas.openxmlformats.org/markup-compatibility/2006" xmlns:aink="http://schemas.microsoft.com/office/drawing/2016/ink" xmlns:am3d="http://schemas.microsoft.com/office/drawing/2017/model3d" xmlns:o="urn:schemas-microsoft-com:office:office" xmlns:r="http://schemas.openxmlformats.org/officeDocument/2006/relationships" xmlns:m="http://schemas.openxmlformats.org/officeDocument/2006/math" xmlns:v="urn:schemas-microsoft-com:vml" xmlns:wp14="http://schemas.microsoft.com/office/word/2010/wordprocessingDrawing" xmlns:wp="http://schemas.openxmlformats.org/drawingml/2006/wordprocessingDrawing" xmlns:w10="urn:schemas-microsoft-com:office:word" xmlns:w="http://schemas.openxmlformats.org/wordprocessingml/2006/main" xmlns:w14="http://schemas.microsoft.com/office/word/2010/wordml" xmlns:w15="http://schemas.microsoft.com/office/word/2012/wordml" xmlns:w16cex="http://schemas.microsoft.com/office/word/2018/wordml/cex" xmlns:w16cid="http://schemas.microsoft.com/office/word/2016/wordml/cid" xmlns:w16="http://schemas.microsoft.com/office/word/2018/wordml" xmlns:w16sdtdh="http://schemas.microsoft.com/office/word/2020/wordml/sdtdatahash" xmlns:w16se="http://schemas.microsoft.com/office/word/2015/wordml/symex" xmlns:wpg="http://schemas.microsoft.com/office/word/2010/wordprocessingGroup" xmlns:wpi="http://schemas.microsoft.com/office/word/2010/wordprocessingInk" xmlns:wne="http://schemas.microsoft.com/office/word/2006/wordml" xmlns:wps="http://schemas.microsoft.com/office/word/2010/wordprocessingShape" mc:Ignorable="w14 w15 w16se w16cid w16 w16cex w16sdtdh wp14">
   <w:p>
     <w:pPr>
       <w:pBdr>
@@ -4492,7 +4780,7 @@
 </file>
 
 <file path=word/header2.xml><?xml version="1.0" encoding="utf-8"?>
-<w:hdr xmlns:wpc="http://schemas.microsoft.com/office/word/2010/wordprocessingCanvas" xmlns:cx="http://schemas.microsoft.com/office/drawing/2014/chartex" xmlns:cx1="http://schemas.microsoft.com/office/drawing/2015/9/8/chartex" xmlns:cx2="http://schemas.microsoft.com/office/drawing/2015/10/21/chartex" xmlns:cx3="http://schemas.microsoft.com/office/drawing/2016/5/9/chartex" xmlns:cx4="http://schemas.microsoft.com/office/drawing/2016/5/10/chartex" xmlns:cx5="http://schemas.microsoft.com/office/drawing/2016/5/11/chartex" xmlns:cx6="http://schemas.microsoft.com/office/drawing/2016/5/12/chartex" xmlns:cx7="http://schemas.microsoft.com/office/drawing/2016/5/13/chartex" xmlns:cx8="http://schemas.microsoft.com/office/drawing/2016/5/14/chartex" xmlns:mc="http://schemas.openxmlformats.org/markup-compatibility/2006" xmlns:aink="http://schemas.microsoft.com/office/drawing/2016/ink" xmlns:am3d="http://schemas.microsoft.com/office/drawing/2017/model3d" xmlns:o="urn:schemas-microsoft-com:office:office" xmlns:r="http://schemas.openxmlformats.org/officeDocument/2006/relationships" xmlns:m="http://schemas.openxmlformats.org/officeDocument/2006/math" xmlns:v="urn:schemas-microsoft-com:vml" xmlns:wp14="http://schemas.microsoft.com/office/word/2010/wordprocessingDrawing" xmlns:wp="http://schemas.openxmlformats.org/drawingml/2006/wordprocessingDrawing" xmlns:w10="urn:schemas-microsoft-com:office:word" xmlns:w="http://schemas.openxmlformats.org/wordprocessingml/2006/main" xmlns:w14="http://schemas.microsoft.com/office/word/2010/wordml" xmlns:w15="http://schemas.microsoft.com/office/word/2012/wordml" xmlns:w16cex="http://schemas.microsoft.com/office/word/2018/wordml/cex" xmlns:w16cid="http://schemas.microsoft.com/office/word/2016/wordml/cid" xmlns:w16="http://schemas.microsoft.com/office/word/2018/wordml" xmlns:w16se="http://schemas.microsoft.com/office/word/2015/wordml/symex" xmlns:wpg="http://schemas.microsoft.com/office/word/2010/wordprocessingGroup" xmlns:wpi="http://schemas.microsoft.com/office/word/2010/wordprocessingInk" xmlns:wne="http://schemas.microsoft.com/office/word/2006/wordml" xmlns:wps="http://schemas.microsoft.com/office/word/2010/wordprocessingShape" mc:Ignorable="w14 w15 w16se w16cid w16 w16cex wp14">
+<w:hdr xmlns:wpc="http://schemas.microsoft.com/office/word/2010/wordprocessingCanvas" xmlns:cx="http://schemas.microsoft.com/office/drawing/2014/chartex" xmlns:cx1="http://schemas.microsoft.com/office/drawing/2015/9/8/chartex" xmlns:cx2="http://schemas.microsoft.com/office/drawing/2015/10/21/chartex" xmlns:cx3="http://schemas.microsoft.com/office/drawing/2016/5/9/chartex" xmlns:cx4="http://schemas.microsoft.com/office/drawing/2016/5/10/chartex" xmlns:cx5="http://schemas.microsoft.com/office/drawing/2016/5/11/chartex" xmlns:cx6="http://schemas.microsoft.com/office/drawing/2016/5/12/chartex" xmlns:cx7="http://schemas.microsoft.com/office/drawing/2016/5/13/chartex" xmlns:cx8="http://schemas.microsoft.com/office/drawing/2016/5/14/chartex" xmlns:mc="http://schemas.openxmlformats.org/markup-compatibility/2006" xmlns:aink="http://schemas.microsoft.com/office/drawing/2016/ink" xmlns:am3d="http://schemas.microsoft.com/office/drawing/2017/model3d" xmlns:o="urn:schemas-microsoft-com:office:office" xmlns:r="http://schemas.openxmlformats.org/officeDocument/2006/relationships" xmlns:m="http://schemas.openxmlformats.org/officeDocument/2006/math" xmlns:v="urn:schemas-microsoft-com:vml" xmlns:wp14="http://schemas.microsoft.com/office/word/2010/wordprocessingDrawing" xmlns:wp="http://schemas.openxmlformats.org/drawingml/2006/wordprocessingDrawing" xmlns:w10="urn:schemas-microsoft-com:office:word" xmlns:w="http://schemas.openxmlformats.org/wordprocessingml/2006/main" xmlns:w14="http://schemas.microsoft.com/office/word/2010/wordml" xmlns:w15="http://schemas.microsoft.com/office/word/2012/wordml" xmlns:w16cex="http://schemas.microsoft.com/office/word/2018/wordml/cex" xmlns:w16cid="http://schemas.microsoft.com/office/word/2016/wordml/cid" xmlns:w16="http://schemas.microsoft.com/office/word/2018/wordml" xmlns:w16sdtdh="http://schemas.microsoft.com/office/word/2020/wordml/sdtdatahash" xmlns:w16se="http://schemas.microsoft.com/office/word/2015/wordml/symex" xmlns:wpg="http://schemas.microsoft.com/office/word/2010/wordprocessingGroup" xmlns:wpi="http://schemas.microsoft.com/office/word/2010/wordprocessingInk" xmlns:wne="http://schemas.microsoft.com/office/word/2006/wordml" xmlns:wps="http://schemas.microsoft.com/office/word/2010/wordprocessingShape" mc:Ignorable="w14 w15 w16se w16cid w16 w16cex w16sdtdh wp14">
   <w:p>
     <w:pPr>
       <w:pBdr>
@@ -4564,7 +4852,7 @@
 </file>
 
 <file path=word/header3.xml><?xml version="1.0" encoding="utf-8"?>
-<w:hdr xmlns:wpc="http://schemas.microsoft.com/office/word/2010/wordprocessingCanvas" xmlns:cx="http://schemas.microsoft.com/office/drawing/2014/chartex" xmlns:cx1="http://schemas.microsoft.com/office/drawing/2015/9/8/chartex" xmlns:cx2="http://schemas.microsoft.com/office/drawing/2015/10/21/chartex" xmlns:cx3="http://schemas.microsoft.com/office/drawing/2016/5/9/chartex" xmlns:cx4="http://schemas.microsoft.com/office/drawing/2016/5/10/chartex" xmlns:cx5="http://schemas.microsoft.com/office/drawing/2016/5/11/chartex" xmlns:cx6="http://schemas.microsoft.com/office/drawing/2016/5/12/chartex" xmlns:cx7="http://schemas.microsoft.com/office/drawing/2016/5/13/chartex" xmlns:cx8="http://schemas.microsoft.com/office/drawing/2016/5/14/chartex" xmlns:mc="http://schemas.openxmlformats.org/markup-compatibility/2006" xmlns:aink="http://schemas.microsoft.com/office/drawing/2016/ink" xmlns:am3d="http://schemas.microsoft.com/office/drawing/2017/model3d" xmlns:o="urn:schemas-microsoft-com:office:office" xmlns:r="http://schemas.openxmlformats.org/officeDocument/2006/relationships" xmlns:m="http://schemas.openxmlformats.org/officeDocument/2006/math" xmlns:v="urn:schemas-microsoft-com:vml" xmlns:wp14="http://schemas.microsoft.com/office/word/2010/wordprocessingDrawing" xmlns:wp="http://schemas.openxmlformats.org/drawingml/2006/wordprocessingDrawing" xmlns:w10="urn:schemas-microsoft-com:office:word" xmlns:w="http://schemas.openxmlformats.org/wordprocessingml/2006/main" xmlns:w14="http://schemas.microsoft.com/office/word/2010/wordml" xmlns:w15="http://schemas.microsoft.com/office/word/2012/wordml" xmlns:w16cex="http://schemas.microsoft.com/office/word/2018/wordml/cex" xmlns:w16cid="http://schemas.microsoft.com/office/word/2016/wordml/cid" xmlns:w16="http://schemas.microsoft.com/office/word/2018/wordml" xmlns:w16se="http://schemas.microsoft.com/office/word/2015/wordml/symex" xmlns:wpg="http://schemas.microsoft.com/office/word/2010/wordprocessingGroup" xmlns:wpi="http://schemas.microsoft.com/office/word/2010/wordprocessingInk" xmlns:wne="http://schemas.microsoft.com/office/word/2006/wordml" xmlns:wps="http://schemas.microsoft.com/office/word/2010/wordprocessingShape" mc:Ignorable="w14 w15 w16se w16cid w16 w16cex wp14">
+<w:hdr xmlns:wpc="http://schemas.microsoft.com/office/word/2010/wordprocessingCanvas" xmlns:cx="http://schemas.microsoft.com/office/drawing/2014/chartex" xmlns:cx1="http://schemas.microsoft.com/office/drawing/2015/9/8/chartex" xmlns:cx2="http://schemas.microsoft.com/office/drawing/2015/10/21/chartex" xmlns:cx3="http://schemas.microsoft.com/office/drawing/2016/5/9/chartex" xmlns:cx4="http://schemas.microsoft.com/office/drawing/2016/5/10/chartex" xmlns:cx5="http://schemas.microsoft.com/office/drawing/2016/5/11/chartex" xmlns:cx6="http://schemas.microsoft.com/office/drawing/2016/5/12/chartex" xmlns:cx7="http://schemas.microsoft.com/office/drawing/2016/5/13/chartex" xmlns:cx8="http://schemas.microsoft.com/office/drawing/2016/5/14/chartex" xmlns:mc="http://schemas.openxmlformats.org/markup-compatibility/2006" xmlns:aink="http://schemas.microsoft.com/office/drawing/2016/ink" xmlns:am3d="http://schemas.microsoft.com/office/drawing/2017/model3d" xmlns:o="urn:schemas-microsoft-com:office:office" xmlns:r="http://schemas.openxmlformats.org/officeDocument/2006/relationships" xmlns:m="http://schemas.openxmlformats.org/officeDocument/2006/math" xmlns:v="urn:schemas-microsoft-com:vml" xmlns:wp14="http://schemas.microsoft.com/office/word/2010/wordprocessingDrawing" xmlns:wp="http://schemas.openxmlformats.org/drawingml/2006/wordprocessingDrawing" xmlns:w10="urn:schemas-microsoft-com:office:word" xmlns:w="http://schemas.openxmlformats.org/wordprocessingml/2006/main" xmlns:w14="http://schemas.microsoft.com/office/word/2010/wordml" xmlns:w15="http://schemas.microsoft.com/office/word/2012/wordml" xmlns:w16cex="http://schemas.microsoft.com/office/word/2018/wordml/cex" xmlns:w16cid="http://schemas.microsoft.com/office/word/2016/wordml/cid" xmlns:w16="http://schemas.microsoft.com/office/word/2018/wordml" xmlns:w16sdtdh="http://schemas.microsoft.com/office/word/2020/wordml/sdtdatahash" xmlns:w16se="http://schemas.microsoft.com/office/word/2015/wordml/symex" xmlns:wpg="http://schemas.microsoft.com/office/word/2010/wordprocessingGroup" xmlns:wpi="http://schemas.microsoft.com/office/word/2010/wordprocessingInk" xmlns:wne="http://schemas.microsoft.com/office/word/2006/wordml" xmlns:wps="http://schemas.microsoft.com/office/word/2010/wordprocessingShape" mc:Ignorable="w14 w15 w16se w16cid w16 w16cex w16sdtdh wp14">
   <w:p>
     <w:pPr>
       <w:pBdr>
@@ -4591,7 +4879,7 @@
 </file>
 
 <file path=word/numbering.xml><?xml version="1.0" encoding="utf-8"?>
-<w:numbering xmlns:wpc="http://schemas.microsoft.com/office/word/2010/wordprocessingCanvas" xmlns:cx="http://schemas.microsoft.com/office/drawing/2014/chartex" xmlns:cx1="http://schemas.microsoft.com/office/drawing/2015/9/8/chartex" xmlns:cx2="http://schemas.microsoft.com/office/drawing/2015/10/21/chartex" xmlns:cx3="http://schemas.microsoft.com/office/drawing/2016/5/9/chartex" xmlns:cx4="http://schemas.microsoft.com/office/drawing/2016/5/10/chartex" xmlns:cx5="http://schemas.microsoft.com/office/drawing/2016/5/11/chartex" xmlns:cx6="http://schemas.microsoft.com/office/drawing/2016/5/12/chartex" xmlns:cx7="http://schemas.microsoft.com/office/drawing/2016/5/13/chartex" xmlns:cx8="http://schemas.microsoft.com/office/drawing/2016/5/14/chartex" xmlns:mc="http://schemas.openxmlformats.org/markup-compatibility/2006" xmlns:aink="http://schemas.microsoft.com/office/drawing/2016/ink" xmlns:am3d="http://schemas.microsoft.com/office/drawing/2017/model3d" xmlns:o="urn:schemas-microsoft-com:office:office" xmlns:r="http://schemas.openxmlformats.org/officeDocument/2006/relationships" xmlns:m="http://schemas.openxmlformats.org/officeDocument/2006/math" xmlns:v="urn:schemas-microsoft-com:vml" xmlns:wp14="http://schemas.microsoft.com/office/word/2010/wordprocessingDrawing" xmlns:wp="http://schemas.openxmlformats.org/drawingml/2006/wordprocessingDrawing" xmlns:w10="urn:schemas-microsoft-com:office:word" xmlns:w="http://schemas.openxmlformats.org/wordprocessingml/2006/main" xmlns:w14="http://schemas.microsoft.com/office/word/2010/wordml" xmlns:w15="http://schemas.microsoft.com/office/word/2012/wordml" xmlns:w16cex="http://schemas.microsoft.com/office/word/2018/wordml/cex" xmlns:w16cid="http://schemas.microsoft.com/office/word/2016/wordml/cid" xmlns:w16="http://schemas.microsoft.com/office/word/2018/wordml" xmlns:w16se="http://schemas.microsoft.com/office/word/2015/wordml/symex" xmlns:wpg="http://schemas.microsoft.com/office/word/2010/wordprocessingGroup" xmlns:wpi="http://schemas.microsoft.com/office/word/2010/wordprocessingInk" xmlns:wne="http://schemas.microsoft.com/office/word/2006/wordml" xmlns:wps="http://schemas.microsoft.com/office/word/2010/wordprocessingShape" mc:Ignorable="w14 w15 w16se w16cid w16 w16cex wp14">
+<w:numbering xmlns:wpc="http://schemas.microsoft.com/office/word/2010/wordprocessingCanvas" xmlns:cx="http://schemas.microsoft.com/office/drawing/2014/chartex" xmlns:cx1="http://schemas.microsoft.com/office/drawing/2015/9/8/chartex" xmlns:cx2="http://schemas.microsoft.com/office/drawing/2015/10/21/chartex" xmlns:cx3="http://schemas.microsoft.com/office/drawing/2016/5/9/chartex" xmlns:cx4="http://schemas.microsoft.com/office/drawing/2016/5/10/chartex" xmlns:cx5="http://schemas.microsoft.com/office/drawing/2016/5/11/chartex" xmlns:cx6="http://schemas.microsoft.com/office/drawing/2016/5/12/chartex" xmlns:cx7="http://schemas.microsoft.com/office/drawing/2016/5/13/chartex" xmlns:cx8="http://schemas.microsoft.com/office/drawing/2016/5/14/chartex" xmlns:mc="http://schemas.openxmlformats.org/markup-compatibility/2006" xmlns:aink="http://schemas.microsoft.com/office/drawing/2016/ink" xmlns:am3d="http://schemas.microsoft.com/office/drawing/2017/model3d" xmlns:o="urn:schemas-microsoft-com:office:office" xmlns:r="http://schemas.openxmlformats.org/officeDocument/2006/relationships" xmlns:m="http://schemas.openxmlformats.org/officeDocument/2006/math" xmlns:v="urn:schemas-microsoft-com:vml" xmlns:wp14="http://schemas.microsoft.com/office/word/2010/wordprocessingDrawing" xmlns:wp="http://schemas.openxmlformats.org/drawingml/2006/wordprocessingDrawing" xmlns:w10="urn:schemas-microsoft-com:office:word" xmlns:w="http://schemas.openxmlformats.org/wordprocessingml/2006/main" xmlns:w14="http://schemas.microsoft.com/office/word/2010/wordml" xmlns:w15="http://schemas.microsoft.com/office/word/2012/wordml" xmlns:w16cex="http://schemas.microsoft.com/office/word/2018/wordml/cex" xmlns:w16cid="http://schemas.microsoft.com/office/word/2016/wordml/cid" xmlns:w16="http://schemas.microsoft.com/office/word/2018/wordml" xmlns:w16sdtdh="http://schemas.microsoft.com/office/word/2020/wordml/sdtdatahash" xmlns:w16se="http://schemas.microsoft.com/office/word/2015/wordml/symex" xmlns:wpg="http://schemas.microsoft.com/office/word/2010/wordprocessingGroup" xmlns:wpi="http://schemas.microsoft.com/office/word/2010/wordprocessingInk" xmlns:wne="http://schemas.microsoft.com/office/word/2006/wordml" xmlns:wps="http://schemas.microsoft.com/office/word/2010/wordprocessingShape" mc:Ignorable="w14 w15 w16se w16cid w16 w16cex w16sdtdh wp14">
   <w:abstractNum w:abstractNumId="0" w15:restartNumberingAfterBreak="0">
     <w:nsid w:val="2DC10DBA"/>
     <w:multiLevelType w:val="multilevel"/>
@@ -4920,7 +5208,7 @@
 </file>
 
 <file path=word/styles.xml><?xml version="1.0" encoding="utf-8"?>
-<w:styles xmlns:mc="http://schemas.openxmlformats.org/markup-compatibility/2006" xmlns:r="http://schemas.openxmlformats.org/officeDocument/2006/relationships" xmlns:w="http://schemas.openxmlformats.org/wordprocessingml/2006/main" xmlns:w14="http://schemas.microsoft.com/office/word/2010/wordml" xmlns:w15="http://schemas.microsoft.com/office/word/2012/wordml" xmlns:w16cex="http://schemas.microsoft.com/office/word/2018/wordml/cex" xmlns:w16cid="http://schemas.microsoft.com/office/word/2016/wordml/cid" xmlns:w16="http://schemas.microsoft.com/office/word/2018/wordml" xmlns:w16se="http://schemas.microsoft.com/office/word/2015/wordml/symex" mc:Ignorable="w14 w15 w16se w16cid w16 w16cex">
+<w:styles xmlns:mc="http://schemas.openxmlformats.org/markup-compatibility/2006" xmlns:r="http://schemas.openxmlformats.org/officeDocument/2006/relationships" xmlns:w="http://schemas.openxmlformats.org/wordprocessingml/2006/main" xmlns:w14="http://schemas.microsoft.com/office/word/2010/wordml" xmlns:w15="http://schemas.microsoft.com/office/word/2012/wordml" xmlns:w16cex="http://schemas.microsoft.com/office/word/2018/wordml/cex" xmlns:w16cid="http://schemas.microsoft.com/office/word/2016/wordml/cid" xmlns:w16="http://schemas.microsoft.com/office/word/2018/wordml" xmlns:w16sdtdh="http://schemas.microsoft.com/office/word/2020/wordml/sdtdatahash" xmlns:w16se="http://schemas.microsoft.com/office/word/2015/wordml/symex" mc:Ignorable="w14 w15 w16se w16cid w16 w16cex w16sdtdh">
   <w:docDefaults>
     <w:rPrDefault>
       <w:rPr>
@@ -6576,12 +6864,6 @@
 </file>
 
 <file path=customXml/item1.xml><?xml version="1.0" encoding="utf-8"?>
-<go:gDocsCustomXmlDataStorage xmlns:go="http://customooxmlschemas.google.com/" xmlns:r="http://schemas.openxmlformats.org/officeDocument/2006/relationships">
-  <go:docsCustomData xmlns:go="http://customooxmlschemas.google.com/" roundtripDataSignature="AMtx7mi+5T/Ey2w2Qa4hGGcZ4RDLCm8UzQ==">AMUW2mW9WW0miArgi0iQ+toKIKBApw8Gyu65oJSwDBHy1F6GaP9BHTObPIdVrPL6p7hhEDIYIPEjavfoygxfB5yXWN818Fry6QEeJHNJm6HQuZ3Lp/LyHlX2JoY/dYmKYbSVrMHgBRSNBzWlXCn/y49d8ilriYZiTyUVQOlppCXc9Ok1DDE5ht+j2hQ+Or5/HDBe6eW5KYFtA8GnCutpjCvlY6zevus8xMaAtqOweAreqmzmKd0J9e4m1teTSNVnSjAgh6XjdbXmI5bNLJdkU6Wp1uOmWtpTIpoRr2Q0sQIb5urBQJpnwKFv6M3wCOn90tVJy/kTXmvG2DJRQ7PXJgtyTeDG0GxvnQ==</go:docsCustomData>
-</go:gDocsCustomXmlDataStorage>
-</file>
-
-<file path=customXml/item2.xml><?xml version="1.0" encoding="utf-8"?>
 <?mso-contentType ?>
 <FormTemplates xmlns="http://schemas.microsoft.com/sharepoint/v3/contenttype/forms">
   <Display>DocumentLibraryForm</Display>
@@ -6590,15 +6872,13 @@
 </FormTemplates>
 </file>
 
-<file path=customXml/item3.xml><?xml version="1.0" encoding="utf-8"?>
-<p:properties xmlns:p="http://schemas.microsoft.com/office/2006/metadata/properties" xmlns:xsi="http://www.w3.org/2001/XMLSchema-instance" xmlns:pc="http://schemas.microsoft.com/office/infopath/2007/PartnerControls">
-  <documentManagement>
-    <ReferenceId xmlns="13526e60-2309-4b29-b958-df71ed96cd48" xsi:nil="true"/>
-  </documentManagement>
-</p:properties>
+<file path=customXml/item2.xml><?xml version="1.0" encoding="utf-8"?>
+<go:gDocsCustomXmlDataStorage xmlns:go="http://customooxmlschemas.google.com/" xmlns:r="http://schemas.openxmlformats.org/officeDocument/2006/relationships">
+  <go:docsCustomData xmlns:go="http://customooxmlschemas.google.com/" roundtripDataSignature="AMtx7mi+5T/Ey2w2Qa4hGGcZ4RDLCm8UzQ==">AMUW2mW9WW0miArgi0iQ+toKIKBApw8Gyu65oJSwDBHy1F6GaP9BHTObPIdVrPL6p7hhEDIYIPEjavfoygxfB5yXWN818Fry6QEeJHNJm6HQuZ3Lp/LyHlX2JoY/dYmKYbSVrMHgBRSNBzWlXCn/y49d8ilriYZiTyUVQOlppCXc9Ok1DDE5ht+j2hQ+Or5/HDBe6eW5KYFtA8GnCutpjCvlY6zevus8xMaAtqOweAreqmzmKd0J9e4m1teTSNVnSjAgh6XjdbXmI5bNLJdkU6Wp1uOmWtpTIpoRr2Q0sQIb5urBQJpnwKFv6M3wCOn90tVJy/kTXmvG2DJRQ7PXJgtyTeDG0GxvnQ==</go:docsCustomData>
+</go:gDocsCustomXmlDataStorage>
 </file>
 
-<file path=customXml/item4.xml><?xml version="1.0" encoding="utf-8"?>
+<file path=customXml/item3.xml><?xml version="1.0" encoding="utf-8"?>
 <ct:contentTypeSchema xmlns:ct="http://schemas.microsoft.com/office/2006/metadata/contentType" xmlns:ma="http://schemas.microsoft.com/office/2006/metadata/properties/metaAttributes" ct:_="" ma:_="" ma:contentTypeName="Document" ma:contentTypeID="0x010100301B24C317AEAA4A9E81584B0F1753BF" ma:contentTypeVersion="1" ma:contentTypeDescription="Create a new document." ma:contentTypeScope="" ma:versionID="f4f66a96fcd054277dbd90e2034bc342">
   <xsd:schema xmlns:xsd="http://www.w3.org/2001/XMLSchema" xmlns:xs="http://www.w3.org/2001/XMLSchema" xmlns:p="http://schemas.microsoft.com/office/2006/metadata/properties" xmlns:ns2="13526e60-2309-4b29-b958-df71ed96cd48" targetNamespace="http://schemas.microsoft.com/office/2006/metadata/properties" ma:root="true" ma:fieldsID="8e1441eff9df88ef400612e2b6683e83" ns2:_="">
     <xsd:import namespace="13526e60-2309-4b29-b958-df71ed96cd48"/>
@@ -6724,7 +7004,23 @@
 </ct:contentTypeSchema>
 </file>
 
+<file path=customXml/item4.xml><?xml version="1.0" encoding="utf-8"?>
+<p:properties xmlns:p="http://schemas.microsoft.com/office/2006/metadata/properties" xmlns:xsi="http://www.w3.org/2001/XMLSchema-instance" xmlns:pc="http://schemas.microsoft.com/office/infopath/2007/PartnerControls">
+  <documentManagement>
+    <ReferenceId xmlns="13526e60-2309-4b29-b958-df71ed96cd48" xsi:nil="true"/>
+  </documentManagement>
+</p:properties>
+</file>
+
 <file path=customXml/itemProps1.xml><?xml version="1.0" encoding="utf-8"?>
+<ds:datastoreItem xmlns:ds="http://schemas.openxmlformats.org/officeDocument/2006/customXml" ds:itemID="{5FB1CFA2-0338-458D-8863-EBCF4517A791}">
+  <ds:schemaRefs>
+    <ds:schemaRef ds:uri="http://schemas.microsoft.com/sharepoint/v3/contenttype/forms"/>
+  </ds:schemaRefs>
+</ds:datastoreItem>
+</file>
+
+<file path=customXml/itemProps2.xml><?xml version="1.0" encoding="utf-8"?>
 <ds:datastoreItem xmlns:ds="http://schemas.openxmlformats.org/officeDocument/2006/customXml" ds:itemID="{11111111-1234-1234-1234-123412341234}">
   <ds:schemaRefs>
     <ds:schemaRef ds:uri="http://customooxmlschemas.google.com/"/>
@@ -6733,25 +7029,7 @@
 </ds:datastoreItem>
 </file>
 
-<file path=customXml/itemProps2.xml><?xml version="1.0" encoding="utf-8"?>
-<ds:datastoreItem xmlns:ds="http://schemas.openxmlformats.org/officeDocument/2006/customXml" ds:itemID="{5FB1CFA2-0338-458D-8863-EBCF4517A791}">
-  <ds:schemaRefs>
-    <ds:schemaRef ds:uri="http://schemas.microsoft.com/sharepoint/v3/contenttype/forms"/>
-  </ds:schemaRefs>
-</ds:datastoreItem>
-</file>
-
 <file path=customXml/itemProps3.xml><?xml version="1.0" encoding="utf-8"?>
-<ds:datastoreItem xmlns:ds="http://schemas.openxmlformats.org/officeDocument/2006/customXml" ds:itemID="{D36B4F0A-A85E-4DCE-B8B6-D6A6472CAEEB}">
-  <ds:schemaRefs>
-    <ds:schemaRef ds:uri="http://schemas.microsoft.com/office/2006/metadata/properties"/>
-    <ds:schemaRef ds:uri="http://schemas.microsoft.com/office/infopath/2007/PartnerControls"/>
-    <ds:schemaRef ds:uri="13526e60-2309-4b29-b958-df71ed96cd48"/>
-  </ds:schemaRefs>
-</ds:datastoreItem>
-</file>
-
-<file path=customXml/itemProps4.xml><?xml version="1.0" encoding="utf-8"?>
 <ds:datastoreItem xmlns:ds="http://schemas.openxmlformats.org/officeDocument/2006/customXml" ds:itemID="{8FA82A17-E3CD-4C05-8B42-7DD63251E8C4}">
   <ds:schemaRefs>
     <ds:schemaRef ds:uri="http://schemas.microsoft.com/office/2006/metadata/contentType"/>
@@ -6767,4 +7045,14 @@
     <ds:schemaRef ds:uri="http://schemas.microsoft.com/internal/obd"/>
   </ds:schemaRefs>
 </ds:datastoreItem>
+</file>
+
+<file path=customXml/itemProps4.xml><?xml version="1.0" encoding="utf-8"?>
+<ds:datastoreItem xmlns:ds="http://schemas.openxmlformats.org/officeDocument/2006/customXml" ds:itemID="{D36B4F0A-A85E-4DCE-B8B6-D6A6472CAEEB}">
+  <ds:schemaRefs>
+    <ds:schemaRef ds:uri="http://schemas.microsoft.com/office/2006/metadata/properties"/>
+    <ds:schemaRef ds:uri="http://schemas.microsoft.com/office/infopath/2007/PartnerControls"/>
+    <ds:schemaRef ds:uri="13526e60-2309-4b29-b958-df71ed96cd48"/>
+  </ds:schemaRefs>
+</ds:datastoreItem>
 </file>
</xml_diff>